<commit_message>
Updated again DRAFT Scope
</commit_message>
<xml_diff>
--- a/eCVI Data Exchange Standard V2 Scope.docx
+++ b/eCVI Data Exchange Standard V2 Scope.docx
@@ -30,11 +30,19 @@
           <w:b/>
         </w:rPr>
       </w:pPr>
-      <w:r>
-        <w:rPr>
-          <w:b/>
-        </w:rPr>
-        <w:t xml:space="preserve">eCVI Data Exchange Standard </w:t>
+      <w:proofErr w:type="gramStart"/>
+      <w:r>
+        <w:rPr>
+          <w:b/>
+        </w:rPr>
+        <w:t>eCVI</w:t>
+      </w:r>
+      <w:proofErr w:type="gramEnd"/>
+      <w:r>
+        <w:rPr>
+          <w:b/>
+        </w:rPr>
+        <w:t xml:space="preserve"> Data Exchange Standard </w:t>
       </w:r>
       <w:r>
         <w:rPr>
@@ -48,8 +56,6 @@
         </w:rPr>
         <w:br/>
       </w:r>
-      <w:bookmarkStart w:id="0" w:name="_GoBack"/>
-      <w:bookmarkEnd w:id="0"/>
       <w:r>
         <w:rPr>
           <w:b/>
@@ -152,7 +158,21 @@
     </w:p>
     <w:p>
       <w:r>
-        <w:t xml:space="preserve">This standard establishes a common data format for the exchange of data contained in electronic interstate certificates of veterinary inspection (eCVIs) between dissimilar information systems. </w:t>
+        <w:t xml:space="preserve">This standard </w:t>
+      </w:r>
+      <w:r>
+        <w:t>builds upon version one of th</w:t>
+      </w:r>
+      <w:r>
+        <w:t>e</w:t>
+      </w:r>
+      <w:bookmarkStart w:id="0" w:name="_GoBack"/>
+      <w:bookmarkEnd w:id="0"/>
+      <w:r>
+        <w:t xml:space="preserve"> standard to establish the</w:t>
+      </w:r>
+      <w:r>
+        <w:t xml:space="preserve"> data format for the exchange of data contained in electronic interstate certificates of veterinary inspection (eCVIs) between dissimilar information systems. </w:t>
       </w:r>
       <w:r>
         <w:t>The standard will</w:t>
@@ -185,7 +205,15 @@
         <w:t xml:space="preserve">  </w:t>
       </w:r>
       <w:r>
-        <w:t xml:space="preserve">The minimum required elements will constitute the smallest quanta of information that would be meaningfully derived from an ICVI and exchanged between information systems.  </w:t>
+        <w:t xml:space="preserve">The minimum required elements will constitute the smallest quanta of information that would be </w:t>
+      </w:r>
+      <w:proofErr w:type="gramStart"/>
+      <w:r>
+        <w:t>meaningfully</w:t>
+      </w:r>
+      <w:proofErr w:type="gramEnd"/>
+      <w:r>
+        <w:t xml:space="preserve"> derived from an ICVI and exchanged between information systems.  </w:t>
       </w:r>
     </w:p>
     <w:p>
@@ -258,7 +286,13 @@
         <w:t>will be</w:t>
       </w:r>
       <w:r>
-        <w:t xml:space="preserve"> the standard format.)  </w:t>
+        <w:t xml:space="preserve"> </w:t>
+      </w:r>
+      <w:r>
+        <w:t>used as the validation</w:t>
+      </w:r>
+      <w:r>
+        <w:t xml:space="preserve"> format.)  </w:t>
       </w:r>
     </w:p>
     <w:p>
@@ -348,7 +382,15 @@
     </w:p>
     <w:p>
       <w:r>
-        <w:t>It establishes or cites existing value sets for all coded elements including a possible null value(s) and the rules for applying null values (i.e. null vs. space vs. blank vs. 0, etc).</w:t>
+        <w:t xml:space="preserve">It establishes or cites existing value sets for all coded elements including a possible null value(s) and the rules for applying null values (i.e. null vs. space vs. blank vs. 0, </w:t>
+      </w:r>
+      <w:proofErr w:type="spellStart"/>
+      <w:r>
+        <w:t>etc</w:t>
+      </w:r>
+      <w:proofErr w:type="spellEnd"/>
+      <w:r>
+        <w:t>).</w:t>
       </w:r>
     </w:p>
     <w:p>
@@ -475,7 +517,35 @@
         <w:rPr>
           <w:highlight w:val="yellow"/>
         </w:rPr>
-        <w:t>[mmm dd, yyyy]</w:t>
+        <w:t xml:space="preserve">[mmm </w:t>
+      </w:r>
+      <w:proofErr w:type="spellStart"/>
+      <w:r>
+        <w:rPr>
+          <w:highlight w:val="yellow"/>
+        </w:rPr>
+        <w:t>dd</w:t>
+      </w:r>
+      <w:proofErr w:type="spellEnd"/>
+      <w:r>
+        <w:rPr>
+          <w:highlight w:val="yellow"/>
+        </w:rPr>
+        <w:t xml:space="preserve">, </w:t>
+      </w:r>
+      <w:proofErr w:type="spellStart"/>
+      <w:r>
+        <w:rPr>
+          <w:highlight w:val="yellow"/>
+        </w:rPr>
+        <w:t>yyyy</w:t>
+      </w:r>
+      <w:proofErr w:type="spellEnd"/>
+      <w:r>
+        <w:rPr>
+          <w:highlight w:val="yellow"/>
+        </w:rPr>
+        <w:t>]</w:t>
       </w:r>
       <w:r>
         <w:t xml:space="preserve"> by unanimous consent </w:t>

</xml_diff>

<commit_message>
Final Version 2 Project Scope
</commit_message>
<xml_diff>
--- a/eCVI Data Exchange Standard V2 Scope.docx
+++ b/eCVI Data Exchange Standard V2 Scope.docx
@@ -166,8 +166,6 @@
       <w:r>
         <w:t>e</w:t>
       </w:r>
-      <w:bookmarkStart w:id="0" w:name="_GoBack"/>
-      <w:bookmarkEnd w:id="0"/>
       <w:r>
         <w:t xml:space="preserve"> standard to establish the</w:t>
       </w:r>
@@ -205,15 +203,7 @@
         <w:t xml:space="preserve">  </w:t>
       </w:r>
       <w:r>
-        <w:t xml:space="preserve">The minimum required elements will constitute the smallest quanta of information that would be </w:t>
-      </w:r>
-      <w:proofErr w:type="gramStart"/>
-      <w:r>
-        <w:t>meaningfully</w:t>
-      </w:r>
-      <w:proofErr w:type="gramEnd"/>
-      <w:r>
-        <w:t xml:space="preserve"> derived from an ICVI and exchanged between information systems.  </w:t>
+        <w:t xml:space="preserve">The minimum required elements will constitute the smallest quanta of information that would be meaningfully derived from an ICVI and exchanged between information systems.  </w:t>
       </w:r>
     </w:p>
     <w:p>
@@ -514,42 +504,16 @@
         <w:t xml:space="preserve">scope statement </w:t>
       </w:r>
       <w:r>
-        <w:rPr>
-          <w:highlight w:val="yellow"/>
-        </w:rPr>
-        <w:t xml:space="preserve">[mmm </w:t>
-      </w:r>
-      <w:proofErr w:type="spellStart"/>
-      <w:r>
-        <w:rPr>
-          <w:highlight w:val="yellow"/>
-        </w:rPr>
-        <w:t>dd</w:t>
-      </w:r>
-      <w:proofErr w:type="spellEnd"/>
-      <w:r>
-        <w:rPr>
-          <w:highlight w:val="yellow"/>
-        </w:rPr>
-        <w:t xml:space="preserve">, </w:t>
-      </w:r>
-      <w:proofErr w:type="spellStart"/>
-      <w:r>
-        <w:rPr>
-          <w:highlight w:val="yellow"/>
-        </w:rPr>
-        <w:t>yyyy</w:t>
-      </w:r>
-      <w:proofErr w:type="spellEnd"/>
-      <w:r>
-        <w:rPr>
-          <w:highlight w:val="yellow"/>
-        </w:rPr>
-        <w:t>]</w:t>
+        <w:t>October 6, 2017</w:t>
       </w:r>
       <w:r>
         <w:t xml:space="preserve"> by unanimous consent </w:t>
       </w:r>
+      <w:r>
+        <w:t>followed by email approval of other members.</w:t>
+      </w:r>
+      <w:bookmarkStart w:id="0" w:name="_GoBack"/>
+      <w:bookmarkEnd w:id="0"/>
     </w:p>
     <w:sectPr>
       <w:pgSz w:w="12240" w:h="15840"/>

</xml_diff>